<commit_message>
added github passkey instructions
</commit_message>
<xml_diff>
--- a/python_session_1/macos_terminal_commands.docx
+++ b/python_session_1/macos_terminal_commands.docx
@@ -26,6 +26,35 @@
         </w:numPr>
         <w:spacing w:after="200" w:lineRule="auto"/>
         <w:ind w:left="720" w:hanging="360"/>
+      </w:pPr>
+      <w:r>
+        <w:rPr>
+          <w:rFonts w:ascii="Courier New" w:cs="Courier New" w:eastAsia="Courier New" w:hAnsi="Courier New"/>
+          <w:b w:val="1"/>
+          <w:rtl w:val="0"/>
+        </w:rPr>
+        <w:t xml:space="preserve">pwd</w:t>
+      </w:r>
+      <w:r>
+        <w:rPr>
+          <w:rtl w:val="0"/>
+        </w:rPr>
+        <w:t xml:space="preserve"> - prints the current working directory in the terminal</w:t>
+      </w:r>
+      <w:r>
+        <w:rPr>
+          <w:rtl w:val="0"/>
+        </w:rPr>
+      </w:r>
+    </w:p>
+    <w:p>
+      <w:pPr>
+        <w:numPr>
+          <w:ilvl w:val="0"/>
+          <w:numId w:val="1"/>
+        </w:numPr>
+        <w:spacing w:after="200" w:lineRule="auto"/>
+        <w:ind w:left="720" w:hanging="360"/>
         <w:rPr>
           <w:rFonts w:ascii="Courier New" w:cs="Courier New" w:eastAsia="Courier New" w:hAnsi="Courier New"/>
           <w:b w:val="1"/>
@@ -119,7 +148,7 @@
         <w:rPr>
           <w:rtl w:val="0"/>
         </w:rPr>
-        <w:t xml:space="preserve"> - changes the current directory</w:t>
+        <w:t xml:space="preserve"> - creates a new empty directory</w:t>
       </w:r>
     </w:p>
     <w:p>

</xml_diff>